<commit_message>
Edited Skill Professional section and edited the curriculum mapping document.
</commit_message>
<xml_diff>
--- a/Links/Intervention/Tool_CurriculumMapping.docx
+++ b/Links/Intervention/Tool_CurriculumMapping.docx
@@ -1,6 +1,6 @@
 
 <file path=word/document.xml><?xml version="1.0" encoding="utf-8"?>
-<w:document xmlns:wpc="http://schemas.microsoft.com/office/word/2010/wordprocessingCanvas" xmlns:mc="http://schemas.openxmlformats.org/markup-compatibility/2006" xmlns:o="urn:schemas-microsoft-com:office:office" xmlns:r="http://schemas.openxmlformats.org/officeDocument/2006/relationships" xmlns:m="http://schemas.openxmlformats.org/officeDocument/2006/math" xmlns:v="urn:schemas-microsoft-com:vml" xmlns:wp14="http://schemas.microsoft.com/office/word/2010/wordprocessingDrawing" xmlns:wp="http://schemas.openxmlformats.org/drawingml/2006/wordprocessingDrawing" xmlns:w10="urn:schemas-microsoft-com:office:word" xmlns:w="http://schemas.openxmlformats.org/wordprocessingml/2006/main" xmlns:w14="http://schemas.microsoft.com/office/word/2010/wordml" xmlns:w15="http://schemas.microsoft.com/office/word/2012/wordml" xmlns:wpg="http://schemas.microsoft.com/office/word/2010/wordprocessingGroup" xmlns:wpi="http://schemas.microsoft.com/office/word/2010/wordprocessingInk" xmlns:wne="http://schemas.microsoft.com/office/word/2006/wordml" xmlns:wps="http://schemas.microsoft.com/office/word/2010/wordprocessingShape" mc:Ignorable="w14 w15 wp14">
+<w:document xmlns:wpc="http://schemas.microsoft.com/office/word/2010/wordprocessingCanvas" xmlns:mo="http://schemas.microsoft.com/office/mac/office/2008/main" xmlns:mc="http://schemas.openxmlformats.org/markup-compatibility/2006" xmlns:mv="urn:schemas-microsoft-com:mac:vml" xmlns:o="urn:schemas-microsoft-com:office:office" xmlns:r="http://schemas.openxmlformats.org/officeDocument/2006/relationships" xmlns:m="http://schemas.openxmlformats.org/officeDocument/2006/math" xmlns:v="urn:schemas-microsoft-com:vml" xmlns:wp14="http://schemas.microsoft.com/office/word/2010/wordprocessingDrawing" xmlns:wp="http://schemas.openxmlformats.org/drawingml/2006/wordprocessingDrawing" xmlns:w10="urn:schemas-microsoft-com:office:word" xmlns:w="http://schemas.openxmlformats.org/wordprocessingml/2006/main" xmlns:w14="http://schemas.microsoft.com/office/word/2010/wordml" xmlns:w15="http://schemas.microsoft.com/office/word/2012/wordml" xmlns:wpg="http://schemas.microsoft.com/office/word/2010/wordprocessingGroup" xmlns:wpi="http://schemas.microsoft.com/office/word/2010/wordprocessingInk" xmlns:wne="http://schemas.microsoft.com/office/word/2006/wordml" xmlns:wps="http://schemas.microsoft.com/office/word/2010/wordprocessingShape" mc:Ignorable="w14 w15 wp14">
   <w:body>
     <w:p>
       <w:r>
@@ -149,7 +149,7 @@
               </wp:anchor>
             </w:drawing>
           </mc:Choice>
-          <mc:Fallback xmlns:mv="urn:schemas-microsoft-com:mac:vml" xmlns:mo="http://schemas.microsoft.com/office/mac/office/2008/main">
+          <mc:Fallback>
             <w:pict>
               <v:line w14:anchorId="184ADC15" id="Straight Connector 2" o:spid="_x0000_s1026" style="position:absolute;flip:y;z-index:251659264;visibility:visible;mso-wrap-style:square;mso-width-percent:0;mso-wrap-distance-left:9pt;mso-wrap-distance-top:0;mso-wrap-distance-right:9pt;mso-wrap-distance-bottom:0;mso-position-horizontal:absolute;mso-position-horizontal-relative:text;mso-position-vertical:absolute;mso-position-vertical-relative:text;mso-width-percent:0;mso-width-relative:margin" from="145pt,13.75pt" to="685.75pt,13.75pt" o:gfxdata="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" strokecolor="#c0d959" strokeweight=".5pt">
                 <v:stroke joinstyle="miter"/>
@@ -958,7 +958,43 @@
           <w:sz w:val="21"/>
           <w:szCs w:val="21"/>
         </w:rPr>
-        <w:t xml:space="preserve">Ensure that all students continue to access to skill development necessary in preparation for competitive employment </w:t>
+        <w:t>Ensure that al</w:t>
+      </w:r>
+      <w:r>
+        <w:rPr>
+          <w:rFonts w:ascii="Helvetica" w:hAnsi="Helvetica"/>
+          <w:color w:val="595959" w:themeColor="text1" w:themeTint="A6"/>
+          <w:sz w:val="21"/>
+          <w:szCs w:val="21"/>
+        </w:rPr>
+        <w:t>l students continue to access</w:t>
+      </w:r>
+      <w:r>
+        <w:rPr>
+          <w:rFonts w:ascii="Helvetica" w:hAnsi="Helvetica"/>
+          <w:color w:val="595959" w:themeColor="text1" w:themeTint="A6"/>
+          <w:sz w:val="21"/>
+          <w:szCs w:val="21"/>
+        </w:rPr>
+        <w:t xml:space="preserve"> skill development necessary in preparation for competitive </w:t>
+      </w:r>
+      <w:r>
+        <w:rPr>
+          <w:rFonts w:ascii="Helvetica" w:hAnsi="Helvetica"/>
+          <w:color w:val="595959" w:themeColor="text1" w:themeTint="A6"/>
+          <w:sz w:val="21"/>
+          <w:szCs w:val="21"/>
+        </w:rPr>
+        <w:t xml:space="preserve">integrated </w:t>
+      </w:r>
+      <w:r>
+        <w:rPr>
+          <w:rFonts w:ascii="Helvetica" w:hAnsi="Helvetica"/>
+          <w:color w:val="595959" w:themeColor="text1" w:themeTint="A6"/>
+          <w:sz w:val="21"/>
+          <w:szCs w:val="21"/>
+        </w:rPr>
+        <w:t xml:space="preserve">employment </w:t>
       </w:r>
     </w:p>
     <w:p>
@@ -1375,6 +1411,8 @@
               </w:rPr>
               <w:t>in integrated competitive employment.</w:t>
             </w:r>
+            <w:bookmarkStart w:id="0" w:name="_GoBack"/>
+            <w:bookmarkEnd w:id="0"/>
           </w:p>
           <w:p>
             <w:pPr>
@@ -2558,8 +2596,6 @@
               </w:rPr>
               <w:t>need</w:t>
             </w:r>
-            <w:bookmarkStart w:id="0" w:name="_GoBack"/>
-            <w:bookmarkEnd w:id="0"/>
           </w:p>
           <w:p>
             <w:pPr>
@@ -2639,7 +2675,7 @@
     </w:p>
     <w:sectPr>
       <w:pgSz w:w="15840" w:h="12240" w:orient="landscape"/>
-      <w:pgMar w:top="1080" w:right="1080" w:bottom="720" w:left="1080" w:header="720" w:footer="720" w:gutter="0"/>
+      <w:pgMar w:top="1080" w:right="1080" w:bottom="189" w:left="1080" w:header="720" w:footer="720" w:gutter="0"/>
       <w:cols w:space="720"/>
       <w:docGrid w:linePitch="360"/>
     </w:sectPr>
@@ -2648,8 +2684,8 @@
 </file>
 
 <file path=word/numbering.xml><?xml version="1.0" encoding="utf-8"?>
-<w:numbering xmlns:wpc="http://schemas.microsoft.com/office/word/2010/wordprocessingCanvas" xmlns:mc="http://schemas.openxmlformats.org/markup-compatibility/2006" xmlns:o="urn:schemas-microsoft-com:office:office" xmlns:r="http://schemas.openxmlformats.org/officeDocument/2006/relationships" xmlns:m="http://schemas.openxmlformats.org/officeDocument/2006/math" xmlns:v="urn:schemas-microsoft-com:vml" xmlns:wp14="http://schemas.microsoft.com/office/word/2010/wordprocessingDrawing" xmlns:wp="http://schemas.openxmlformats.org/drawingml/2006/wordprocessingDrawing" xmlns:w10="urn:schemas-microsoft-com:office:word" xmlns:w="http://schemas.openxmlformats.org/wordprocessingml/2006/main" xmlns:w14="http://schemas.microsoft.com/office/word/2010/wordml" xmlns:w15="http://schemas.microsoft.com/office/word/2012/wordml" xmlns:wpg="http://schemas.microsoft.com/office/word/2010/wordprocessingGroup" xmlns:wpi="http://schemas.microsoft.com/office/word/2010/wordprocessingInk" xmlns:wne="http://schemas.microsoft.com/office/word/2006/wordml" xmlns:wps="http://schemas.microsoft.com/office/word/2010/wordprocessingShape" mc:Ignorable="w14 w15 wp14">
-  <w:abstractNum w:abstractNumId="0" w15:restartNumberingAfterBreak="0">
+<w:numbering xmlns:wpc="http://schemas.microsoft.com/office/word/2010/wordprocessingCanvas" xmlns:mo="http://schemas.microsoft.com/office/mac/office/2008/main" xmlns:mc="http://schemas.openxmlformats.org/markup-compatibility/2006" xmlns:mv="urn:schemas-microsoft-com:mac:vml" xmlns:o="urn:schemas-microsoft-com:office:office" xmlns:r="http://schemas.openxmlformats.org/officeDocument/2006/relationships" xmlns:m="http://schemas.openxmlformats.org/officeDocument/2006/math" xmlns:v="urn:schemas-microsoft-com:vml" xmlns:wp14="http://schemas.microsoft.com/office/word/2010/wordprocessingDrawing" xmlns:wp="http://schemas.openxmlformats.org/drawingml/2006/wordprocessingDrawing" xmlns:w10="urn:schemas-microsoft-com:office:word" xmlns:w="http://schemas.openxmlformats.org/wordprocessingml/2006/main" xmlns:w14="http://schemas.microsoft.com/office/word/2010/wordml" xmlns:w15="http://schemas.microsoft.com/office/word/2012/wordml" xmlns:wpg="http://schemas.microsoft.com/office/word/2010/wordprocessingGroup" xmlns:wpi="http://schemas.microsoft.com/office/word/2010/wordprocessingInk" xmlns:wne="http://schemas.microsoft.com/office/word/2006/wordml" xmlns:wps="http://schemas.microsoft.com/office/word/2010/wordprocessingShape" mc:Ignorable="w14 w15 wp14">
+  <w:abstractNum w:abstractNumId="0">
     <w:nsid w:val="05F4150F"/>
     <w:multiLevelType w:val="hybridMultilevel"/>
     <w:tmpl w:val="424A5CE0"/>
@@ -2762,7 +2798,7 @@
       </w:rPr>
     </w:lvl>
   </w:abstractNum>
-  <w:abstractNum w:abstractNumId="1" w15:restartNumberingAfterBreak="0">
+  <w:abstractNum w:abstractNumId="1">
     <w:nsid w:val="0E1B462D"/>
     <w:multiLevelType w:val="hybridMultilevel"/>
     <w:tmpl w:val="368AA40C"/>
@@ -2853,7 +2889,7 @@
       </w:pPr>
     </w:lvl>
   </w:abstractNum>
-  <w:abstractNum w:abstractNumId="2" w15:restartNumberingAfterBreak="0">
+  <w:abstractNum w:abstractNumId="2">
     <w:nsid w:val="14BE6790"/>
     <w:multiLevelType w:val="hybridMultilevel"/>
     <w:tmpl w:val="987A19F4"/>
@@ -2966,7 +3002,7 @@
       </w:rPr>
     </w:lvl>
   </w:abstractNum>
-  <w:abstractNum w:abstractNumId="3" w15:restartNumberingAfterBreak="0">
+  <w:abstractNum w:abstractNumId="3">
     <w:nsid w:val="293F0ABF"/>
     <w:multiLevelType w:val="hybridMultilevel"/>
     <w:tmpl w:val="F34E8DD4"/>
@@ -3080,7 +3116,7 @@
       </w:rPr>
     </w:lvl>
   </w:abstractNum>
-  <w:abstractNum w:abstractNumId="4" w15:restartNumberingAfterBreak="0">
+  <w:abstractNum w:abstractNumId="4">
     <w:nsid w:val="46795BA9"/>
     <w:multiLevelType w:val="hybridMultilevel"/>
     <w:tmpl w:val="FF005F18"/>
@@ -3169,7 +3205,7 @@
       </w:pPr>
     </w:lvl>
   </w:abstractNum>
-  <w:abstractNum w:abstractNumId="5" w15:restartNumberingAfterBreak="0">
+  <w:abstractNum w:abstractNumId="5">
     <w:nsid w:val="64142A52"/>
     <w:multiLevelType w:val="hybridMultilevel"/>
     <w:tmpl w:val="8BF00836"/>
@@ -3294,7 +3330,7 @@
     </w:rPrDefault>
     <w:pPrDefault/>
   </w:docDefaults>
-  <w:latentStyles w:defLockedState="0" w:defUIPriority="99" w:defSemiHidden="0" w:defUnhideWhenUsed="0" w:defQFormat="0" w:count="371">
+  <w:latentStyles w:defLockedState="0" w:defUIPriority="99" w:defSemiHidden="0" w:defUnhideWhenUsed="0" w:defQFormat="0" w:count="382">
     <w:lsdException w:name="Normal" w:uiPriority="0" w:qFormat="1"/>
     <w:lsdException w:name="heading 1" w:uiPriority="9" w:qFormat="1"/>
     <w:lsdException w:name="heading 2" w:semiHidden="1" w:uiPriority="9" w:unhideWhenUsed="1" w:qFormat="1"/>
@@ -3400,7 +3436,6 @@
     <w:lsdException w:name="HTML Sample" w:semiHidden="1" w:unhideWhenUsed="1"/>
     <w:lsdException w:name="HTML Typewriter" w:semiHidden="1" w:unhideWhenUsed="1"/>
     <w:lsdException w:name="HTML Variable" w:semiHidden="1" w:unhideWhenUsed="1"/>
-    <w:lsdException w:name="Normal Table" w:semiHidden="1" w:unhideWhenUsed="1"/>
     <w:lsdException w:name="annotation subject" w:semiHidden="1" w:unhideWhenUsed="1"/>
     <w:lsdException w:name="No List" w:semiHidden="1" w:unhideWhenUsed="1"/>
     <w:lsdException w:name="Outline List 1" w:semiHidden="1" w:unhideWhenUsed="1"/>
@@ -3446,11 +3481,9 @@
     <w:lsdException w:name="Table Subtle 1" w:semiHidden="1" w:unhideWhenUsed="1"/>
     <w:lsdException w:name="Table Subtle 2" w:semiHidden="1" w:unhideWhenUsed="1"/>
     <w:lsdException w:name="Table Web 1" w:semiHidden="1" w:unhideWhenUsed="1"/>
-    <w:lsdException w:name="Table Web 2" w:semiHidden="1" w:unhideWhenUsed="1"/>
     <w:lsdException w:name="Table Web 3" w:semiHidden="1" w:unhideWhenUsed="1"/>
     <w:lsdException w:name="Balloon Text" w:semiHidden="1" w:unhideWhenUsed="1"/>
     <w:lsdException w:name="Table Grid" w:uiPriority="39"/>
-    <w:lsdException w:name="Table Theme" w:semiHidden="1" w:unhideWhenUsed="1"/>
     <w:lsdException w:name="Placeholder Text" w:semiHidden="1"/>
     <w:lsdException w:name="No Spacing" w:uiPriority="1" w:qFormat="1"/>
     <w:lsdException w:name="Light Shading" w:uiPriority="60"/>
@@ -3666,6 +3699,8 @@
     <w:lsdException w:name="List Table 5 Dark Accent 6" w:uiPriority="50"/>
     <w:lsdException w:name="List Table 6 Colorful Accent 6" w:uiPriority="51"/>
     <w:lsdException w:name="List Table 7 Colorful Accent 6" w:uiPriority="52"/>
+    <w:lsdException w:name="Mention" w:semiHidden="1" w:unhideWhenUsed="1"/>
+    <w:lsdException w:name="Smart Hyperlink" w:semiHidden="1" w:unhideWhenUsed="1"/>
   </w:latentStyles>
   <w:style w:type="paragraph" w:default="1" w:styleId="Normal">
     <w:name w:val="Normal"/>
@@ -3704,6 +3739,7 @@
     <w:uiPriority w:val="39"/>
     <w:rsid w:val="00406217"/>
     <w:tblPr>
+      <w:tblInd w:w="0" w:type="dxa"/>
       <w:tblBorders>
         <w:top w:val="single" w:sz="4" w:space="0" w:color="auto"/>
         <w:left w:val="single" w:sz="4" w:space="0" w:color="auto"/>
@@ -3712,6 +3748,12 @@
         <w:insideH w:val="single" w:sz="4" w:space="0" w:color="auto"/>
         <w:insideV w:val="single" w:sz="4" w:space="0" w:color="auto"/>
       </w:tblBorders>
+      <w:tblCellMar>
+        <w:top w:w="0" w:type="dxa"/>
+        <w:left w:w="108" w:type="dxa"/>
+        <w:bottom w:w="0" w:type="dxa"/>
+        <w:right w:w="108" w:type="dxa"/>
+      </w:tblCellMar>
     </w:tblPr>
   </w:style>
   <w:style w:type="paragraph" w:styleId="ListParagraph">

</xml_diff>